<commit_message>
Removed Steps from github
</commit_message>
<xml_diff>
--- a/Steps.docx
+++ b/Steps.docx
@@ -4,15 +4,7 @@
   <w:body>
     <w:p>
       <w:r>
-        <w:t xml:space="preserve">You are </w:t>
-      </w:r>
-      <w:proofErr w:type="gramStart"/>
-      <w:r>
-        <w:t>a</w:t>
-      </w:r>
-      <w:proofErr w:type="gramEnd"/>
-      <w:r>
-        <w:t xml:space="preserve"> AI/ML engineer , you are working on creating a agentic ai application that does </w:t>
+        <w:t xml:space="preserve">You are a AI/ML engineer , you are working on creating a agentic ai application that does </w:t>
       </w:r>
     </w:p>
     <w:p>
@@ -3100,6 +3092,1537 @@
     <w:p>
       <w:r>
         <w:t xml:space="preserve">          </w:t>
+      </w:r>
+    </w:p>
+    <w:p>
+      <w:r>
+        <w:t xml:space="preserve">DDL : </w:t>
+      </w:r>
+    </w:p>
+    <w:p>
+      <w:r>
+        <w:t>-- ===== 0) Safety: create extensions if needed (optional)</w:t>
+      </w:r>
+    </w:p>
+    <w:p>
+      <w:r>
+        <w:t xml:space="preserve">-- </w:t>
+      </w:r>
+      <w:proofErr w:type="spellStart"/>
+      <w:r>
+        <w:t>Supabase</w:t>
+      </w:r>
+      <w:proofErr w:type="spellEnd"/>
+      <w:r>
+        <w:t xml:space="preserve"> usually has </w:t>
+      </w:r>
+      <w:proofErr w:type="spellStart"/>
+      <w:r>
+        <w:t>pgcrypto</w:t>
+      </w:r>
+      <w:proofErr w:type="spellEnd"/>
+      <w:r>
+        <w:t>; uncomment if you want UUIDs later.</w:t>
+      </w:r>
+    </w:p>
+    <w:p>
+      <w:r>
+        <w:t>-- CREATE EXTENSION IF NOT EXISTS "</w:t>
+      </w:r>
+      <w:proofErr w:type="spellStart"/>
+      <w:r>
+        <w:t>pgcrypto</w:t>
+      </w:r>
+      <w:proofErr w:type="spellEnd"/>
+      <w:r>
+        <w:t>";</w:t>
+      </w:r>
+    </w:p>
+    <w:p/>
+    <w:p>
+      <w:r>
+        <w:t>-- ===== 1) Core lookup tables</w:t>
+      </w:r>
+    </w:p>
+    <w:p/>
+    <w:p>
+      <w:r>
+        <w:t xml:space="preserve">DROP TABLE IF EXISTS </w:t>
+      </w:r>
+      <w:proofErr w:type="spellStart"/>
+      <w:r>
+        <w:t>public.team_selection</w:t>
+      </w:r>
+      <w:proofErr w:type="spellEnd"/>
+      <w:r>
+        <w:t xml:space="preserve"> CASCADE;</w:t>
+      </w:r>
+    </w:p>
+    <w:p>
+      <w:r>
+        <w:t xml:space="preserve">DROP TABLE IF EXISTS </w:t>
+      </w:r>
+      <w:proofErr w:type="spellStart"/>
+      <w:r>
+        <w:t>public.artifacts</w:t>
+      </w:r>
+      <w:proofErr w:type="spellEnd"/>
+      <w:r>
+        <w:t xml:space="preserve"> CASCADE;</w:t>
+      </w:r>
+    </w:p>
+    <w:p>
+      <w:r>
+        <w:t xml:space="preserve">DROP TABLE IF EXISTS </w:t>
+      </w:r>
+      <w:proofErr w:type="spellStart"/>
+      <w:r>
+        <w:t>public.artifact_type</w:t>
+      </w:r>
+      <w:proofErr w:type="spellEnd"/>
+      <w:r>
+        <w:t xml:space="preserve"> CASCADE;</w:t>
+      </w:r>
+    </w:p>
+    <w:p>
+      <w:r>
+        <w:t xml:space="preserve">DROP TABLE IF EXISTS </w:t>
+      </w:r>
+      <w:proofErr w:type="spellStart"/>
+      <w:r>
+        <w:t>public.environment</w:t>
+      </w:r>
+      <w:proofErr w:type="spellEnd"/>
+      <w:r>
+        <w:t xml:space="preserve"> CASCADE;</w:t>
+      </w:r>
+    </w:p>
+    <w:p>
+      <w:r>
+        <w:t xml:space="preserve">DROP TABLE IF EXISTS </w:t>
+      </w:r>
+      <w:proofErr w:type="spellStart"/>
+      <w:r>
+        <w:t>public.teams</w:t>
+      </w:r>
+      <w:proofErr w:type="spellEnd"/>
+      <w:r>
+        <w:t xml:space="preserve"> CASCADE;</w:t>
+      </w:r>
+    </w:p>
+    <w:p/>
+    <w:p>
+      <w:r>
+        <w:t xml:space="preserve">CREATE TABLE </w:t>
+      </w:r>
+      <w:proofErr w:type="spellStart"/>
+      <w:r>
+        <w:t>public.artifact_type</w:t>
+      </w:r>
+      <w:proofErr w:type="spellEnd"/>
+      <w:r>
+        <w:t xml:space="preserve"> (</w:t>
+      </w:r>
+    </w:p>
+    <w:p>
+      <w:r>
+        <w:lastRenderedPageBreak/>
+        <w:t xml:space="preserve">  </w:t>
+      </w:r>
+      <w:proofErr w:type="spellStart"/>
+      <w:r>
+        <w:t>artifact_type_id</w:t>
+      </w:r>
+      <w:proofErr w:type="spellEnd"/>
+      <w:r>
+        <w:t xml:space="preserve">  </w:t>
+      </w:r>
+      <w:proofErr w:type="spellStart"/>
+      <w:r>
+        <w:t>smallint</w:t>
+      </w:r>
+      <w:proofErr w:type="spellEnd"/>
+      <w:r>
+        <w:t xml:space="preserve"> PRIMARY KEY,</w:t>
+      </w:r>
+    </w:p>
+    <w:p>
+      <w:r>
+        <w:t xml:space="preserve">  </w:t>
+      </w:r>
+      <w:proofErr w:type="spellStart"/>
+      <w:r>
+        <w:t>artifact_type</w:t>
+      </w:r>
+      <w:proofErr w:type="spellEnd"/>
+      <w:r>
+        <w:t xml:space="preserve">     text NOT NULL UNIQUE</w:t>
+      </w:r>
+    </w:p>
+    <w:p>
+      <w:r>
+        <w:t>);</w:t>
+      </w:r>
+    </w:p>
+    <w:p/>
+    <w:p>
+      <w:r>
+        <w:t xml:space="preserve">INSERT INTO </w:t>
+      </w:r>
+      <w:proofErr w:type="spellStart"/>
+      <w:r>
+        <w:t>public.artifact_type</w:t>
+      </w:r>
+      <w:proofErr w:type="spellEnd"/>
+      <w:r>
+        <w:t xml:space="preserve"> (</w:t>
+      </w:r>
+      <w:proofErr w:type="spellStart"/>
+      <w:r>
+        <w:t>artifact_type_id</w:t>
+      </w:r>
+      <w:proofErr w:type="spellEnd"/>
+      <w:r>
+        <w:t xml:space="preserve">, </w:t>
+      </w:r>
+      <w:proofErr w:type="spellStart"/>
+      <w:r>
+        <w:t>artifact_type</w:t>
+      </w:r>
+      <w:proofErr w:type="spellEnd"/>
+      <w:r>
+        <w:t>) VALUES</w:t>
+      </w:r>
+    </w:p>
+    <w:p>
+      <w:r>
+        <w:t xml:space="preserve">  (1, 'database'),</w:t>
+      </w:r>
+    </w:p>
+    <w:p>
+      <w:r>
+        <w:t xml:space="preserve">  (2, 'secrets manager'),</w:t>
+      </w:r>
+    </w:p>
+    <w:p>
+      <w:r>
+        <w:t xml:space="preserve">  (3, 'AI models'),</w:t>
+      </w:r>
+    </w:p>
+    <w:p>
+      <w:r>
+        <w:t xml:space="preserve">  (4, 'storage');</w:t>
+      </w:r>
+    </w:p>
+    <w:p/>
+    <w:p>
+      <w:r>
+        <w:t xml:space="preserve">CREATE TABLE </w:t>
+      </w:r>
+      <w:proofErr w:type="spellStart"/>
+      <w:r>
+        <w:t>public.environment</w:t>
+      </w:r>
+      <w:proofErr w:type="spellEnd"/>
+      <w:r>
+        <w:t xml:space="preserve"> (</w:t>
+      </w:r>
+    </w:p>
+    <w:p>
+      <w:r>
+        <w:t xml:space="preserve">  </w:t>
+      </w:r>
+      <w:proofErr w:type="spellStart"/>
+      <w:r>
+        <w:t>environment_id</w:t>
+      </w:r>
+      <w:proofErr w:type="spellEnd"/>
+      <w:r>
+        <w:t xml:space="preserve">   </w:t>
+      </w:r>
+      <w:proofErr w:type="spellStart"/>
+      <w:r>
+        <w:t>smallint</w:t>
+      </w:r>
+      <w:proofErr w:type="spellEnd"/>
+      <w:r>
+        <w:t xml:space="preserve"> PRIMARY KEY,</w:t>
+      </w:r>
+    </w:p>
+    <w:p>
+      <w:r>
+        <w:t xml:space="preserve">  </w:t>
+      </w:r>
+      <w:proofErr w:type="spellStart"/>
+      <w:r>
+        <w:t>environment_name</w:t>
+      </w:r>
+      <w:proofErr w:type="spellEnd"/>
+      <w:r>
+        <w:t xml:space="preserve"> text NOT NULL UNIQUE</w:t>
+      </w:r>
+    </w:p>
+    <w:p>
+      <w:r>
+        <w:t>);</w:t>
+      </w:r>
+    </w:p>
+    <w:p/>
+    <w:p>
+      <w:r>
+        <w:t xml:space="preserve">INSERT INTO </w:t>
+      </w:r>
+      <w:proofErr w:type="spellStart"/>
+      <w:r>
+        <w:t>public.environment</w:t>
+      </w:r>
+      <w:proofErr w:type="spellEnd"/>
+      <w:r>
+        <w:t xml:space="preserve"> (</w:t>
+      </w:r>
+      <w:proofErr w:type="spellStart"/>
+      <w:r>
+        <w:t>environment_id</w:t>
+      </w:r>
+      <w:proofErr w:type="spellEnd"/>
+      <w:r>
+        <w:t xml:space="preserve">, </w:t>
+      </w:r>
+      <w:proofErr w:type="spellStart"/>
+      <w:r>
+        <w:t>environment_name</w:t>
+      </w:r>
+      <w:proofErr w:type="spellEnd"/>
+      <w:r>
+        <w:t>) VALUES</w:t>
+      </w:r>
+    </w:p>
+    <w:p>
+      <w:r>
+        <w:t xml:space="preserve">  (1, 'dev'),</w:t>
+      </w:r>
+    </w:p>
+    <w:p>
+      <w:r>
+        <w:t xml:space="preserve">  (2, '</w:t>
+      </w:r>
+      <w:proofErr w:type="spellStart"/>
+      <w:r>
+        <w:t>qa</w:t>
+      </w:r>
+      <w:proofErr w:type="spellEnd"/>
+      <w:r>
+        <w:t>'),</w:t>
+      </w:r>
+    </w:p>
+    <w:p>
+      <w:r>
+        <w:t xml:space="preserve">  (3, 'prod');</w:t>
+      </w:r>
+    </w:p>
+    <w:p/>
+    <w:p>
+      <w:r>
+        <w:t>-- Teams table – for demo: plaintext password (consider hashing in real use)</w:t>
+      </w:r>
+    </w:p>
+    <w:p>
+      <w:r>
+        <w:t xml:space="preserve">CREATE TABLE </w:t>
+      </w:r>
+      <w:proofErr w:type="spellStart"/>
+      <w:r>
+        <w:t>public.teams</w:t>
+      </w:r>
+      <w:proofErr w:type="spellEnd"/>
+      <w:r>
+        <w:t xml:space="preserve"> (</w:t>
+      </w:r>
+    </w:p>
+    <w:p>
+      <w:r>
+        <w:t xml:space="preserve">  </w:t>
+      </w:r>
+      <w:proofErr w:type="spellStart"/>
+      <w:r>
+        <w:t>team_id</w:t>
+      </w:r>
+      <w:proofErr w:type="spellEnd"/>
+      <w:r>
+        <w:t xml:space="preserve">                </w:t>
+      </w:r>
+      <w:proofErr w:type="spellStart"/>
+      <w:r>
+        <w:t>smallint</w:t>
+      </w:r>
+      <w:proofErr w:type="spellEnd"/>
+      <w:r>
+        <w:t xml:space="preserve"> GENERATED ALWAYS AS IDENTITY PRIMARY KEY,</w:t>
+      </w:r>
+    </w:p>
+    <w:p>
+      <w:r>
+        <w:t xml:space="preserve">  </w:t>
+      </w:r>
+      <w:proofErr w:type="spellStart"/>
+      <w:r>
+        <w:t>team_name</w:t>
+      </w:r>
+      <w:proofErr w:type="spellEnd"/>
+      <w:r>
+        <w:t xml:space="preserve">              text NOT NULL UNIQUE,</w:t>
+      </w:r>
+    </w:p>
+    <w:p>
+      <w:r>
+        <w:t xml:space="preserve">  </w:t>
+      </w:r>
+      <w:proofErr w:type="spellStart"/>
+      <w:r>
+        <w:t>team_pointofcontact</w:t>
+      </w:r>
+      <w:proofErr w:type="spellEnd"/>
+      <w:r>
+        <w:t xml:space="preserve">    text,</w:t>
+      </w:r>
+    </w:p>
+    <w:p>
+      <w:r>
+        <w:t xml:space="preserve">  </w:t>
+      </w:r>
+      <w:proofErr w:type="spellStart"/>
+      <w:r>
+        <w:t>team_distributionlist</w:t>
+      </w:r>
+      <w:proofErr w:type="spellEnd"/>
+      <w:r>
+        <w:t xml:space="preserve">  text,</w:t>
+      </w:r>
+    </w:p>
+    <w:p>
+      <w:r>
+        <w:t xml:space="preserve">  username               text NOT NULL UNIQUE,</w:t>
+      </w:r>
+    </w:p>
+    <w:p>
+      <w:r>
+        <w:t xml:space="preserve">  </w:t>
+      </w:r>
+      <w:proofErr w:type="spellStart"/>
+      <w:r>
+        <w:t>pwd</w:t>
+      </w:r>
+      <w:proofErr w:type="spellEnd"/>
+      <w:r>
+        <w:t xml:space="preserve">                    text NOT NULL</w:t>
+      </w:r>
+    </w:p>
+    <w:p>
+      <w:r>
+        <w:t>);</w:t>
+      </w:r>
+    </w:p>
+    <w:p/>
+    <w:p>
+      <w:r>
+        <w:t xml:space="preserve">INSERT INTO </w:t>
+      </w:r>
+      <w:proofErr w:type="spellStart"/>
+      <w:r>
+        <w:t>public.teams</w:t>
+      </w:r>
+      <w:proofErr w:type="spellEnd"/>
+      <w:r>
+        <w:t xml:space="preserve"> (</w:t>
+      </w:r>
+      <w:proofErr w:type="spellStart"/>
+      <w:r>
+        <w:t>team_name</w:t>
+      </w:r>
+      <w:proofErr w:type="spellEnd"/>
+      <w:r>
+        <w:t xml:space="preserve">, </w:t>
+      </w:r>
+      <w:proofErr w:type="spellStart"/>
+      <w:r>
+        <w:t>team_pointofcontact</w:t>
+      </w:r>
+      <w:proofErr w:type="spellEnd"/>
+      <w:r>
+        <w:t xml:space="preserve">, </w:t>
+      </w:r>
+      <w:proofErr w:type="spellStart"/>
+      <w:r>
+        <w:t>team_distributionlist</w:t>
+      </w:r>
+      <w:proofErr w:type="spellEnd"/>
+      <w:r>
+        <w:t xml:space="preserve">, username, </w:t>
+      </w:r>
+      <w:proofErr w:type="spellStart"/>
+      <w:r>
+        <w:t>pwd</w:t>
+      </w:r>
+      <w:proofErr w:type="spellEnd"/>
+      <w:r>
+        <w:t>) VALUES</w:t>
+      </w:r>
+    </w:p>
+    <w:p>
+      <w:r>
+        <w:t xml:space="preserve">  ('team_1', 'john snow', 'team_1@mycorp.com', 'team_1', '1team!'),</w:t>
+      </w:r>
+    </w:p>
+    <w:p>
+      <w:r>
+        <w:t xml:space="preserve">  ('team_2', 'ed',        'ed@mycorp.com',    'team_2', '2team!');</w:t>
+      </w:r>
+    </w:p>
+    <w:p/>
+    <w:p>
+      <w:r>
+        <w:t>-- ===== 2) Artifacts catalog</w:t>
+      </w:r>
+    </w:p>
+    <w:p/>
+    <w:p>
+      <w:r>
+        <w:t xml:space="preserve">CREATE TABLE </w:t>
+      </w:r>
+      <w:proofErr w:type="spellStart"/>
+      <w:r>
+        <w:t>public.artifacts</w:t>
+      </w:r>
+      <w:proofErr w:type="spellEnd"/>
+      <w:r>
+        <w:t xml:space="preserve"> (</w:t>
+      </w:r>
+    </w:p>
+    <w:p>
+      <w:r>
+        <w:t xml:space="preserve">  </w:t>
+      </w:r>
+      <w:proofErr w:type="spellStart"/>
+      <w:r>
+        <w:t>artifact_id</w:t>
+      </w:r>
+      <w:proofErr w:type="spellEnd"/>
+      <w:r>
+        <w:t xml:space="preserve">        </w:t>
+      </w:r>
+      <w:proofErr w:type="spellStart"/>
+      <w:r>
+        <w:t>bigserial</w:t>
+      </w:r>
+      <w:proofErr w:type="spellEnd"/>
+      <w:r>
+        <w:t xml:space="preserve"> PRIMARY KEY,</w:t>
+      </w:r>
+    </w:p>
+    <w:p>
+      <w:r>
+        <w:t xml:space="preserve">  </w:t>
+      </w:r>
+      <w:proofErr w:type="spellStart"/>
+      <w:r>
+        <w:t>artifact_name</w:t>
+      </w:r>
+      <w:proofErr w:type="spellEnd"/>
+      <w:r>
+        <w:t xml:space="preserve">      text NOT NULL,</w:t>
+      </w:r>
+    </w:p>
+    <w:p>
+      <w:r>
+        <w:t xml:space="preserve">  </w:t>
+      </w:r>
+      <w:proofErr w:type="spellStart"/>
+      <w:r>
+        <w:t>artifact_type_id</w:t>
+      </w:r>
+      <w:proofErr w:type="spellEnd"/>
+      <w:r>
+        <w:t xml:space="preserve">   </w:t>
+      </w:r>
+      <w:proofErr w:type="spellStart"/>
+      <w:r>
+        <w:t>smallint</w:t>
+      </w:r>
+      <w:proofErr w:type="spellEnd"/>
+      <w:r>
+        <w:t xml:space="preserve"> NOT NULL REFERENCES </w:t>
+      </w:r>
+      <w:proofErr w:type="spellStart"/>
+      <w:r>
+        <w:t>public.artifact_type</w:t>
+      </w:r>
+      <w:proofErr w:type="spellEnd"/>
+      <w:r>
+        <w:t xml:space="preserve"> (</w:t>
+      </w:r>
+      <w:proofErr w:type="spellStart"/>
+      <w:r>
+        <w:t>artifact_type_id</w:t>
+      </w:r>
+      <w:proofErr w:type="spellEnd"/>
+      <w:r>
+        <w:t>) ON UPDATE CASCADE ON DELETE RESTRICT,</w:t>
+      </w:r>
+    </w:p>
+    <w:p>
+      <w:r>
+        <w:t xml:space="preserve">  CONSTRAINT </w:t>
+      </w:r>
+      <w:proofErr w:type="spellStart"/>
+      <w:r>
+        <w:t>uq_artifact</w:t>
+      </w:r>
+      <w:proofErr w:type="spellEnd"/>
+      <w:r>
+        <w:t xml:space="preserve"> UNIQUE (</w:t>
+      </w:r>
+      <w:proofErr w:type="spellStart"/>
+      <w:r>
+        <w:t>artifact_name</w:t>
+      </w:r>
+      <w:proofErr w:type="spellEnd"/>
+      <w:r>
+        <w:t xml:space="preserve">, </w:t>
+      </w:r>
+      <w:proofErr w:type="spellStart"/>
+      <w:r>
+        <w:t>artifact_type_id</w:t>
+      </w:r>
+      <w:proofErr w:type="spellEnd"/>
+      <w:r>
+        <w:t>)</w:t>
+      </w:r>
+    </w:p>
+    <w:p>
+      <w:r>
+        <w:t>);</w:t>
+      </w:r>
+    </w:p>
+    <w:p/>
+    <w:p>
+      <w:r>
+        <w:t>-- Databases (</w:t>
+      </w:r>
+      <w:proofErr w:type="spellStart"/>
+      <w:r>
+        <w:t>artifact_type_id</w:t>
+      </w:r>
+      <w:proofErr w:type="spellEnd"/>
+      <w:r>
+        <w:t xml:space="preserve"> = 1)</w:t>
+      </w:r>
+    </w:p>
+    <w:p>
+      <w:r>
+        <w:t xml:space="preserve">INSERT INTO </w:t>
+      </w:r>
+      <w:proofErr w:type="spellStart"/>
+      <w:r>
+        <w:t>public.artifacts</w:t>
+      </w:r>
+      <w:proofErr w:type="spellEnd"/>
+      <w:r>
+        <w:t xml:space="preserve"> (</w:t>
+      </w:r>
+      <w:proofErr w:type="spellStart"/>
+      <w:r>
+        <w:t>artifact_name</w:t>
+      </w:r>
+      <w:proofErr w:type="spellEnd"/>
+      <w:r>
+        <w:t xml:space="preserve">, </w:t>
+      </w:r>
+      <w:proofErr w:type="spellStart"/>
+      <w:r>
+        <w:t>artifact_type_id</w:t>
+      </w:r>
+      <w:proofErr w:type="spellEnd"/>
+      <w:r>
+        <w:t>) VALUES</w:t>
+      </w:r>
+    </w:p>
+    <w:p>
+      <w:r>
+        <w:t xml:space="preserve">  ('</w:t>
+      </w:r>
+      <w:proofErr w:type="spellStart"/>
+      <w:r>
+        <w:t>supabase</w:t>
+      </w:r>
+      <w:proofErr w:type="spellEnd"/>
+      <w:r>
+        <w:t>', 1),</w:t>
+      </w:r>
+    </w:p>
+    <w:p>
+      <w:r>
+        <w:t xml:space="preserve">  ('redshift', 1),</w:t>
+      </w:r>
+    </w:p>
+    <w:p>
+      <w:r>
+        <w:t xml:space="preserve">  ('</w:t>
+      </w:r>
+      <w:proofErr w:type="spellStart"/>
+      <w:r>
+        <w:t>databricks</w:t>
+      </w:r>
+      <w:proofErr w:type="spellEnd"/>
+      <w:r>
+        <w:t>', 1),</w:t>
+      </w:r>
+    </w:p>
+    <w:p>
+      <w:r>
+        <w:t xml:space="preserve">  ('snowflake', 1);</w:t>
+      </w:r>
+    </w:p>
+    <w:p/>
+    <w:p>
+      <w:r>
+        <w:t>-- Secrets managers (</w:t>
+      </w:r>
+      <w:proofErr w:type="spellStart"/>
+      <w:r>
+        <w:t>artifact_type_id</w:t>
+      </w:r>
+      <w:proofErr w:type="spellEnd"/>
+      <w:r>
+        <w:t xml:space="preserve"> = 2)</w:t>
+      </w:r>
+    </w:p>
+    <w:p>
+      <w:r>
+        <w:t xml:space="preserve">INSERT INTO </w:t>
+      </w:r>
+      <w:proofErr w:type="spellStart"/>
+      <w:r>
+        <w:t>public.artifacts</w:t>
+      </w:r>
+      <w:proofErr w:type="spellEnd"/>
+      <w:r>
+        <w:t xml:space="preserve"> (</w:t>
+      </w:r>
+      <w:proofErr w:type="spellStart"/>
+      <w:r>
+        <w:t>artifact_name</w:t>
+      </w:r>
+      <w:proofErr w:type="spellEnd"/>
+      <w:r>
+        <w:t xml:space="preserve">, </w:t>
+      </w:r>
+      <w:proofErr w:type="spellStart"/>
+      <w:r>
+        <w:t>artifact_type_id</w:t>
+      </w:r>
+      <w:proofErr w:type="spellEnd"/>
+      <w:r>
+        <w:t>) VALUES</w:t>
+      </w:r>
+    </w:p>
+    <w:p>
+      <w:r>
+        <w:t xml:space="preserve">  ('doppler', 2),</w:t>
+      </w:r>
+    </w:p>
+    <w:p>
+      <w:r>
+        <w:t xml:space="preserve">  ('</w:t>
+      </w:r>
+      <w:proofErr w:type="spellStart"/>
+      <w:r>
+        <w:t>aws</w:t>
+      </w:r>
+      <w:proofErr w:type="spellEnd"/>
+      <w:r>
+        <w:t xml:space="preserve"> secrets manager', 2),</w:t>
+      </w:r>
+    </w:p>
+    <w:p>
+      <w:r>
+        <w:t xml:space="preserve">  ('azure secret manager', 2);</w:t>
+      </w:r>
+    </w:p>
+    <w:p/>
+    <w:p>
+      <w:r>
+        <w:lastRenderedPageBreak/>
+        <w:t>-- AI models (</w:t>
+      </w:r>
+      <w:proofErr w:type="spellStart"/>
+      <w:r>
+        <w:t>artifact_type_id</w:t>
+      </w:r>
+      <w:proofErr w:type="spellEnd"/>
+      <w:r>
+        <w:t xml:space="preserve"> = 3)</w:t>
+      </w:r>
+    </w:p>
+    <w:p>
+      <w:r>
+        <w:t xml:space="preserve">INSERT INTO </w:t>
+      </w:r>
+      <w:proofErr w:type="spellStart"/>
+      <w:r>
+        <w:t>public.artifacts</w:t>
+      </w:r>
+      <w:proofErr w:type="spellEnd"/>
+      <w:r>
+        <w:t xml:space="preserve"> (</w:t>
+      </w:r>
+      <w:proofErr w:type="spellStart"/>
+      <w:r>
+        <w:t>artifact_name</w:t>
+      </w:r>
+      <w:proofErr w:type="spellEnd"/>
+      <w:r>
+        <w:t xml:space="preserve">, </w:t>
+      </w:r>
+      <w:proofErr w:type="spellStart"/>
+      <w:r>
+        <w:t>artifact_type_id</w:t>
+      </w:r>
+      <w:proofErr w:type="spellEnd"/>
+      <w:r>
+        <w:t>) VALUES</w:t>
+      </w:r>
+    </w:p>
+    <w:p>
+      <w:r>
+        <w:t xml:space="preserve">  ('</w:t>
+      </w:r>
+      <w:proofErr w:type="spellStart"/>
+      <w:r>
+        <w:t>claude</w:t>
+      </w:r>
+      <w:proofErr w:type="spellEnd"/>
+      <w:r>
+        <w:t>', 3),</w:t>
+      </w:r>
+    </w:p>
+    <w:p>
+      <w:r>
+        <w:t xml:space="preserve">  ('</w:t>
+      </w:r>
+      <w:proofErr w:type="spellStart"/>
+      <w:r>
+        <w:t>gpt</w:t>
+      </w:r>
+      <w:proofErr w:type="spellEnd"/>
+      <w:r>
+        <w:t>', 3),</w:t>
+      </w:r>
+    </w:p>
+    <w:p>
+      <w:r>
+        <w:t xml:space="preserve">  ('mistral', 3),</w:t>
+      </w:r>
+    </w:p>
+    <w:p>
+      <w:r>
+        <w:t xml:space="preserve">  ('llama', 3);</w:t>
+      </w:r>
+    </w:p>
+    <w:p/>
+    <w:p>
+      <w:r>
+        <w:t>-- Storage (</w:t>
+      </w:r>
+      <w:proofErr w:type="spellStart"/>
+      <w:r>
+        <w:t>artifact_type_id</w:t>
+      </w:r>
+      <w:proofErr w:type="spellEnd"/>
+      <w:r>
+        <w:t xml:space="preserve"> = 4)</w:t>
+      </w:r>
+    </w:p>
+    <w:p>
+      <w:r>
+        <w:t xml:space="preserve">INSERT INTO </w:t>
+      </w:r>
+      <w:proofErr w:type="spellStart"/>
+      <w:r>
+        <w:t>public.artifacts</w:t>
+      </w:r>
+      <w:proofErr w:type="spellEnd"/>
+      <w:r>
+        <w:t xml:space="preserve"> (</w:t>
+      </w:r>
+      <w:proofErr w:type="spellStart"/>
+      <w:r>
+        <w:t>artifact_name</w:t>
+      </w:r>
+      <w:proofErr w:type="spellEnd"/>
+      <w:r>
+        <w:t xml:space="preserve">, </w:t>
+      </w:r>
+      <w:proofErr w:type="spellStart"/>
+      <w:r>
+        <w:t>artifact_type_id</w:t>
+      </w:r>
+      <w:proofErr w:type="spellEnd"/>
+      <w:r>
+        <w:t>) VALUES</w:t>
+      </w:r>
+    </w:p>
+    <w:p>
+      <w:r>
+        <w:t xml:space="preserve">  ('s3', 4),</w:t>
+      </w:r>
+    </w:p>
+    <w:p>
+      <w:r>
+        <w:t xml:space="preserve">  ('</w:t>
+      </w:r>
+      <w:proofErr w:type="spellStart"/>
+      <w:r>
+        <w:t>supabase</w:t>
+      </w:r>
+      <w:proofErr w:type="spellEnd"/>
+      <w:r>
+        <w:t>', 4),</w:t>
+      </w:r>
+    </w:p>
+    <w:p>
+      <w:r>
+        <w:t xml:space="preserve">  ('blob', 4);</w:t>
+      </w:r>
+    </w:p>
+    <w:p/>
+    <w:p>
+      <w:r>
+        <w:t>-- ===== 3) Team selections (one row per chosen artifact)</w:t>
+      </w:r>
+    </w:p>
+    <w:p>
+      <w:r>
+        <w:t>-- 1) Drop old table (or keep it if you want history)</w:t>
+      </w:r>
+    </w:p>
+    <w:p>
+      <w:r>
+        <w:t xml:space="preserve">-- DROP TABLE IF EXISTS </w:t>
+      </w:r>
+      <w:proofErr w:type="spellStart"/>
+      <w:r>
+        <w:t>public.team_selection</w:t>
+      </w:r>
+      <w:proofErr w:type="spellEnd"/>
+      <w:r>
+        <w:t xml:space="preserve"> CASCADE;</w:t>
+      </w:r>
+    </w:p>
+    <w:p/>
+    <w:p>
+      <w:r>
+        <w:t>-- 2) Header (one row per interaction/click)</w:t>
+      </w:r>
+    </w:p>
+    <w:p>
+      <w:r>
+        <w:t xml:space="preserve">CREATE TABLE IF NOT EXISTS </w:t>
+      </w:r>
+      <w:proofErr w:type="spellStart"/>
+      <w:r>
+        <w:t>public.team_selection_batch</w:t>
+      </w:r>
+      <w:proofErr w:type="spellEnd"/>
+      <w:r>
+        <w:t xml:space="preserve"> (</w:t>
+      </w:r>
+    </w:p>
+    <w:p>
+      <w:r>
+        <w:t xml:space="preserve">  </w:t>
+      </w:r>
+      <w:proofErr w:type="spellStart"/>
+      <w:r>
+        <w:t>selection_key</w:t>
+      </w:r>
+      <w:proofErr w:type="spellEnd"/>
+      <w:r>
+        <w:t xml:space="preserve">    </w:t>
+      </w:r>
+      <w:proofErr w:type="spellStart"/>
+      <w:r>
+        <w:t>bigserial</w:t>
+      </w:r>
+      <w:proofErr w:type="spellEnd"/>
+      <w:r>
+        <w:t xml:space="preserve"> PRIMARY KEY,             -- &lt;-- same number for the whole interaction</w:t>
+      </w:r>
+    </w:p>
+    <w:p>
+      <w:r>
+        <w:t xml:space="preserve">  </w:t>
+      </w:r>
+      <w:proofErr w:type="spellStart"/>
+      <w:r>
+        <w:t>team_id</w:t>
+      </w:r>
+      <w:proofErr w:type="spellEnd"/>
+      <w:r>
+        <w:t xml:space="preserve">          </w:t>
+      </w:r>
+      <w:proofErr w:type="spellStart"/>
+      <w:r>
+        <w:t>smallint</w:t>
+      </w:r>
+      <w:proofErr w:type="spellEnd"/>
+      <w:r>
+        <w:t xml:space="preserve"> NOT NULL REFERENCES </w:t>
+      </w:r>
+      <w:proofErr w:type="spellStart"/>
+      <w:r>
+        <w:t>public.teams</w:t>
+      </w:r>
+      <w:proofErr w:type="spellEnd"/>
+      <w:r>
+        <w:t>(</w:t>
+      </w:r>
+      <w:proofErr w:type="spellStart"/>
+      <w:r>
+        <w:t>team_id</w:t>
+      </w:r>
+      <w:proofErr w:type="spellEnd"/>
+      <w:r>
+        <w:t>) ON DELETE CASCADE,</w:t>
+      </w:r>
+    </w:p>
+    <w:p>
+      <w:r>
+        <w:t xml:space="preserve">  </w:t>
+      </w:r>
+      <w:proofErr w:type="spellStart"/>
+      <w:r>
+        <w:t>environment_id</w:t>
+      </w:r>
+      <w:proofErr w:type="spellEnd"/>
+      <w:r>
+        <w:t xml:space="preserve">   </w:t>
+      </w:r>
+      <w:proofErr w:type="spellStart"/>
+      <w:r>
+        <w:t>smallint</w:t>
+      </w:r>
+      <w:proofErr w:type="spellEnd"/>
+      <w:r>
+        <w:t xml:space="preserve"> NOT NULL REFERENCES </w:t>
+      </w:r>
+      <w:proofErr w:type="spellStart"/>
+      <w:r>
+        <w:t>public.environment</w:t>
+      </w:r>
+      <w:proofErr w:type="spellEnd"/>
+      <w:r>
+        <w:t>(</w:t>
+      </w:r>
+      <w:proofErr w:type="spellStart"/>
+      <w:r>
+        <w:t>environment_id</w:t>
+      </w:r>
+      <w:proofErr w:type="spellEnd"/>
+      <w:r>
+        <w:t>),</w:t>
+      </w:r>
+    </w:p>
+    <w:p>
+      <w:r>
+        <w:t xml:space="preserve">  </w:t>
+      </w:r>
+      <w:proofErr w:type="spellStart"/>
+      <w:r>
+        <w:t>insrt_dttm</w:t>
+      </w:r>
+      <w:proofErr w:type="spellEnd"/>
+      <w:r>
+        <w:t xml:space="preserve">       </w:t>
+      </w:r>
+      <w:proofErr w:type="spellStart"/>
+      <w:r>
+        <w:t>timestamptz</w:t>
+      </w:r>
+      <w:proofErr w:type="spellEnd"/>
+      <w:r>
+        <w:t xml:space="preserve"> NOT NULL DEFAULT now(),</w:t>
+      </w:r>
+    </w:p>
+    <w:p>
+      <w:r>
+        <w:t xml:space="preserve">  </w:t>
+      </w:r>
+      <w:proofErr w:type="spellStart"/>
+      <w:r>
+        <w:t>insrt_user_name</w:t>
+      </w:r>
+      <w:proofErr w:type="spellEnd"/>
+      <w:r>
+        <w:t xml:space="preserve">  text NOT NULL</w:t>
+      </w:r>
+    </w:p>
+    <w:p>
+      <w:r>
+        <w:t>);</w:t>
+      </w:r>
+    </w:p>
+    <w:p/>
+    <w:p>
+      <w:r>
+        <w:t>-- 3) Detail (one row per chosen artifact)</w:t>
+      </w:r>
+    </w:p>
+    <w:p>
+      <w:r>
+        <w:t xml:space="preserve">CREATE TABLE IF NOT EXISTS </w:t>
+      </w:r>
+      <w:proofErr w:type="spellStart"/>
+      <w:r>
+        <w:t>public.team_selection_detail</w:t>
+      </w:r>
+      <w:proofErr w:type="spellEnd"/>
+      <w:r>
+        <w:t xml:space="preserve"> (</w:t>
+      </w:r>
+    </w:p>
+    <w:p>
+      <w:r>
+        <w:t xml:space="preserve">  </w:t>
+      </w:r>
+      <w:proofErr w:type="spellStart"/>
+      <w:r>
+        <w:t>selection_detail_id</w:t>
+      </w:r>
+      <w:proofErr w:type="spellEnd"/>
+      <w:r>
+        <w:t xml:space="preserve"> </w:t>
+      </w:r>
+      <w:proofErr w:type="spellStart"/>
+      <w:r>
+        <w:t>bigserial</w:t>
+      </w:r>
+      <w:proofErr w:type="spellEnd"/>
+      <w:r>
+        <w:t xml:space="preserve"> PRIMARY KEY,</w:t>
+      </w:r>
+    </w:p>
+    <w:p>
+      <w:r>
+        <w:lastRenderedPageBreak/>
+        <w:t xml:space="preserve">  </w:t>
+      </w:r>
+      <w:proofErr w:type="spellStart"/>
+      <w:r>
+        <w:t>selection_key</w:t>
+      </w:r>
+      <w:proofErr w:type="spellEnd"/>
+      <w:r>
+        <w:t xml:space="preserve">       </w:t>
+      </w:r>
+      <w:proofErr w:type="spellStart"/>
+      <w:r>
+        <w:t>bigint</w:t>
+      </w:r>
+      <w:proofErr w:type="spellEnd"/>
+      <w:r>
+        <w:t xml:space="preserve"> NOT NULL REFERENCES </w:t>
+      </w:r>
+      <w:proofErr w:type="spellStart"/>
+      <w:r>
+        <w:t>public.team_selection_batch</w:t>
+      </w:r>
+      <w:proofErr w:type="spellEnd"/>
+      <w:r>
+        <w:t>(</w:t>
+      </w:r>
+      <w:proofErr w:type="spellStart"/>
+      <w:r>
+        <w:t>selection_key</w:t>
+      </w:r>
+      <w:proofErr w:type="spellEnd"/>
+      <w:r>
+        <w:t>) ON DELETE CASCADE,</w:t>
+      </w:r>
+    </w:p>
+    <w:p>
+      <w:r>
+        <w:t xml:space="preserve">  </w:t>
+      </w:r>
+      <w:proofErr w:type="spellStart"/>
+      <w:r>
+        <w:t>artifact_type_id</w:t>
+      </w:r>
+      <w:proofErr w:type="spellEnd"/>
+      <w:r>
+        <w:t xml:space="preserve">    </w:t>
+      </w:r>
+      <w:proofErr w:type="spellStart"/>
+      <w:r>
+        <w:t>smallint</w:t>
+      </w:r>
+      <w:proofErr w:type="spellEnd"/>
+      <w:r>
+        <w:t xml:space="preserve"> NOT NULL REFERENCES </w:t>
+      </w:r>
+      <w:proofErr w:type="spellStart"/>
+      <w:r>
+        <w:t>public.artifact_type</w:t>
+      </w:r>
+      <w:proofErr w:type="spellEnd"/>
+      <w:r>
+        <w:t>(</w:t>
+      </w:r>
+      <w:proofErr w:type="spellStart"/>
+      <w:r>
+        <w:t>artifact_type_id</w:t>
+      </w:r>
+      <w:proofErr w:type="spellEnd"/>
+      <w:r>
+        <w:t>),</w:t>
+      </w:r>
+    </w:p>
+    <w:p>
+      <w:r>
+        <w:t xml:space="preserve">  </w:t>
+      </w:r>
+      <w:proofErr w:type="spellStart"/>
+      <w:r>
+        <w:t>artifact_id</w:t>
+      </w:r>
+      <w:proofErr w:type="spellEnd"/>
+      <w:r>
+        <w:t xml:space="preserve">         </w:t>
+      </w:r>
+      <w:proofErr w:type="spellStart"/>
+      <w:r>
+        <w:t>bigint</w:t>
+      </w:r>
+      <w:proofErr w:type="spellEnd"/>
+      <w:r>
+        <w:t xml:space="preserve">   NOT NULL REFERENCES </w:t>
+      </w:r>
+      <w:proofErr w:type="spellStart"/>
+      <w:r>
+        <w:t>public.artifacts</w:t>
+      </w:r>
+      <w:proofErr w:type="spellEnd"/>
+      <w:r>
+        <w:t>(</w:t>
+      </w:r>
+      <w:proofErr w:type="spellStart"/>
+      <w:r>
+        <w:t>artifact_id</w:t>
+      </w:r>
+      <w:proofErr w:type="spellEnd"/>
+      <w:r>
+        <w:t>)</w:t>
+      </w:r>
+    </w:p>
+    <w:p>
+      <w:r>
+        <w:t>);</w:t>
+      </w:r>
+    </w:p>
+    <w:p/>
+    <w:p>
+      <w:r>
+        <w:t>-- 4) Flat view that matches your Excel-style report</w:t>
+      </w:r>
+    </w:p>
+    <w:p>
+      <w:r>
+        <w:t xml:space="preserve">CREATE OR REPLACE VIEW </w:t>
+      </w:r>
+      <w:proofErr w:type="spellStart"/>
+      <w:r>
+        <w:t>public.v_team_selection_flat</w:t>
+      </w:r>
+      <w:proofErr w:type="spellEnd"/>
+      <w:r>
+        <w:t xml:space="preserve"> AS</w:t>
+      </w:r>
+    </w:p>
+    <w:p>
+      <w:r>
+        <w:t>SELECT</w:t>
+      </w:r>
+    </w:p>
+    <w:p>
+      <w:r>
+        <w:t xml:space="preserve">  </w:t>
+      </w:r>
+      <w:proofErr w:type="spellStart"/>
+      <w:r>
+        <w:t>b.selection_key</w:t>
+      </w:r>
+      <w:proofErr w:type="spellEnd"/>
+      <w:r>
+        <w:t>,</w:t>
+      </w:r>
+    </w:p>
+    <w:p>
+      <w:r>
+        <w:t xml:space="preserve">  </w:t>
+      </w:r>
+      <w:proofErr w:type="spellStart"/>
+      <w:r>
+        <w:t>b.team_id</w:t>
+      </w:r>
+      <w:proofErr w:type="spellEnd"/>
+      <w:r>
+        <w:t>,</w:t>
+      </w:r>
+    </w:p>
+    <w:p>
+      <w:r>
+        <w:t xml:space="preserve">  </w:t>
+      </w:r>
+      <w:proofErr w:type="spellStart"/>
+      <w:r>
+        <w:t>b.environment_id</w:t>
+      </w:r>
+      <w:proofErr w:type="spellEnd"/>
+      <w:r>
+        <w:t>,</w:t>
+      </w:r>
+    </w:p>
+    <w:p>
+      <w:r>
+        <w:t xml:space="preserve">  </w:t>
+      </w:r>
+      <w:proofErr w:type="spellStart"/>
+      <w:r>
+        <w:t>e.environment_name</w:t>
+      </w:r>
+      <w:proofErr w:type="spellEnd"/>
+      <w:r>
+        <w:t>,</w:t>
+      </w:r>
+    </w:p>
+    <w:p>
+      <w:r>
+        <w:t xml:space="preserve">  </w:t>
+      </w:r>
+      <w:proofErr w:type="spellStart"/>
+      <w:r>
+        <w:t>d.artifact_type_id</w:t>
+      </w:r>
+      <w:proofErr w:type="spellEnd"/>
+      <w:r>
+        <w:t>,</w:t>
+      </w:r>
+    </w:p>
+    <w:p>
+      <w:r>
+        <w:t xml:space="preserve">  </w:t>
+      </w:r>
+      <w:proofErr w:type="spellStart"/>
+      <w:r>
+        <w:t>at.artifact_type</w:t>
+      </w:r>
+      <w:proofErr w:type="spellEnd"/>
+      <w:r>
+        <w:t xml:space="preserve">      AS </w:t>
+      </w:r>
+      <w:proofErr w:type="spellStart"/>
+      <w:r>
+        <w:t>artifact_type_name</w:t>
+      </w:r>
+      <w:proofErr w:type="spellEnd"/>
+      <w:r>
+        <w:t>,</w:t>
+      </w:r>
+    </w:p>
+    <w:p>
+      <w:r>
+        <w:t xml:space="preserve">  </w:t>
+      </w:r>
+      <w:proofErr w:type="spellStart"/>
+      <w:r>
+        <w:t>d.artifact_id</w:t>
+      </w:r>
+      <w:proofErr w:type="spellEnd"/>
+      <w:r>
+        <w:t>,</w:t>
+      </w:r>
+    </w:p>
+    <w:p>
+      <w:r>
+        <w:t xml:space="preserve">  </w:t>
+      </w:r>
+      <w:proofErr w:type="spellStart"/>
+      <w:r>
+        <w:t>a.artifact_name</w:t>
+      </w:r>
+      <w:proofErr w:type="spellEnd"/>
+      <w:r>
+        <w:t>,</w:t>
+      </w:r>
+    </w:p>
+    <w:p>
+      <w:r>
+        <w:t xml:space="preserve">  </w:t>
+      </w:r>
+      <w:proofErr w:type="spellStart"/>
+      <w:r>
+        <w:t>b.insrt_dttm</w:t>
+      </w:r>
+      <w:proofErr w:type="spellEnd"/>
+      <w:r>
+        <w:t>,</w:t>
+      </w:r>
+    </w:p>
+    <w:p>
+      <w:r>
+        <w:t xml:space="preserve">  </w:t>
+      </w:r>
+      <w:proofErr w:type="spellStart"/>
+      <w:r>
+        <w:t>b.insrt_user_name</w:t>
+      </w:r>
+      <w:proofErr w:type="spellEnd"/>
+    </w:p>
+    <w:p>
+      <w:r>
+        <w:t xml:space="preserve">FROM </w:t>
+      </w:r>
+      <w:proofErr w:type="spellStart"/>
+      <w:r>
+        <w:t>public.team_selection_batch</w:t>
+      </w:r>
+      <w:proofErr w:type="spellEnd"/>
+      <w:r>
+        <w:t xml:space="preserve">  b</w:t>
+      </w:r>
+    </w:p>
+    <w:p>
+      <w:r>
+        <w:t xml:space="preserve">JOIN </w:t>
+      </w:r>
+      <w:proofErr w:type="spellStart"/>
+      <w:r>
+        <w:t>public.team_selection_detail</w:t>
+      </w:r>
+      <w:proofErr w:type="spellEnd"/>
+      <w:r>
+        <w:t xml:space="preserve"> d  ON </w:t>
+      </w:r>
+      <w:proofErr w:type="spellStart"/>
+      <w:r>
+        <w:t>d.selection_key</w:t>
+      </w:r>
+      <w:proofErr w:type="spellEnd"/>
+      <w:r>
+        <w:t xml:space="preserve"> = </w:t>
+      </w:r>
+      <w:proofErr w:type="spellStart"/>
+      <w:r>
+        <w:t>b.selection_key</w:t>
+      </w:r>
+      <w:proofErr w:type="spellEnd"/>
+    </w:p>
+    <w:p>
+      <w:r>
+        <w:t xml:space="preserve">JOIN </w:t>
+      </w:r>
+      <w:proofErr w:type="spellStart"/>
+      <w:r>
+        <w:t>public.environment</w:t>
+      </w:r>
+      <w:proofErr w:type="spellEnd"/>
+      <w:r>
+        <w:t xml:space="preserve">          e  ON </w:t>
+      </w:r>
+      <w:proofErr w:type="spellStart"/>
+      <w:r>
+        <w:t>e.environment_id</w:t>
+      </w:r>
+      <w:proofErr w:type="spellEnd"/>
+      <w:r>
+        <w:t xml:space="preserve"> = </w:t>
+      </w:r>
+      <w:proofErr w:type="spellStart"/>
+      <w:r>
+        <w:t>b.environment_id</w:t>
+      </w:r>
+      <w:proofErr w:type="spellEnd"/>
+    </w:p>
+    <w:p>
+      <w:r>
+        <w:t xml:space="preserve">JOIN </w:t>
+      </w:r>
+      <w:proofErr w:type="spellStart"/>
+      <w:r>
+        <w:t>public.artifact_type</w:t>
+      </w:r>
+      <w:proofErr w:type="spellEnd"/>
+      <w:r>
+        <w:t xml:space="preserve">        at ON </w:t>
+      </w:r>
+      <w:proofErr w:type="spellStart"/>
+      <w:r>
+        <w:t>at.artifact_type_id</w:t>
+      </w:r>
+      <w:proofErr w:type="spellEnd"/>
+      <w:r>
+        <w:t xml:space="preserve"> = </w:t>
+      </w:r>
+      <w:proofErr w:type="spellStart"/>
+      <w:r>
+        <w:t>d.artifact_type_id</w:t>
+      </w:r>
+      <w:proofErr w:type="spellEnd"/>
+    </w:p>
+    <w:p>
+      <w:r>
+        <w:t xml:space="preserve">JOIN </w:t>
+      </w:r>
+      <w:proofErr w:type="spellStart"/>
+      <w:r>
+        <w:t>public.artifacts</w:t>
+      </w:r>
+      <w:proofErr w:type="spellEnd"/>
+      <w:r>
+        <w:t xml:space="preserve">            a  ON </w:t>
+      </w:r>
+      <w:proofErr w:type="spellStart"/>
+      <w:r>
+        <w:t>a.artifact_id</w:t>
+      </w:r>
+      <w:proofErr w:type="spellEnd"/>
+      <w:r>
+        <w:t xml:space="preserve"> = </w:t>
+      </w:r>
+      <w:proofErr w:type="spellStart"/>
+      <w:r>
+        <w:t>d.artifact_id</w:t>
+      </w:r>
+      <w:proofErr w:type="spellEnd"/>
+    </w:p>
+    <w:p>
+      <w:r>
+        <w:t xml:space="preserve">ORDER BY </w:t>
+      </w:r>
+      <w:proofErr w:type="spellStart"/>
+      <w:r>
+        <w:t>b.selection_key</w:t>
+      </w:r>
+      <w:proofErr w:type="spellEnd"/>
+      <w:r>
+        <w:t xml:space="preserve">, </w:t>
+      </w:r>
+      <w:proofErr w:type="spellStart"/>
+      <w:r>
+        <w:t>d.artifact_type_id</w:t>
+      </w:r>
+      <w:proofErr w:type="spellEnd"/>
+      <w:r>
+        <w:t>;</w:t>
       </w:r>
     </w:p>
     <w:sectPr>

</xml_diff>